<commit_message>
more work on first status report
</commit_message>
<xml_diff>
--- a/Project_Documents/status_report_1.docx
+++ b/Project_Documents/status_report_1.docx
@@ -7,8 +7,6 @@
         <w:spacing w:line="396" w:lineRule="auto"/>
         <w:ind w:left="0" w:firstLine="3603"/>
       </w:pPr>
-      <w:bookmarkStart w:id="0" w:name="_GoBack"/>
-      <w:bookmarkEnd w:id="0"/>
       <w:r>
         <w:t>Tutoring Scheduler</w:t>
       </w:r>
@@ -80,31 +78,16 @@
     </w:p>
     <w:p>
       <w:pPr>
-        <w:spacing w:after="164"/>
-        <w:ind w:right="0"/>
-      </w:pPr>
-      <w:r>
-        <w:t>The volunteer has just fed an animal and want</w:t>
-      </w:r>
-      <w:r>
-        <w:t>s to log the event. The volunteer logs into the system. The system shows a menu of possible actions. The volunteer selects “log feeding”. The system asks for an animal id. The volunteer enters the animal’s id. The system presents a list of animals matching</w:t>
-      </w:r>
-      <w:r>
-        <w:t xml:space="preserve"> the id, or part of id, entered by the volunteer. The volunteer selects the correct animal. The system presents a form for a feeding record that is partly filled in. The volunteer confirms the current information for </w:t>
-      </w:r>
-      <w:proofErr w:type="spellStart"/>
-      <w:r>
-        <w:t>animal_id</w:t>
-      </w:r>
-      <w:proofErr w:type="spellEnd"/>
-      <w:r>
-        <w:t xml:space="preserve">, time and date, and their id </w:t>
-      </w:r>
-      <w:r>
-        <w:t>as feeder and log recorder. The volunteer changes the time entry to when the animal was fed, selects the type of food from a list of choices, then adds the amount given and amount eaten. The volunteer checks the information and then checks submit. The volu</w:t>
-      </w:r>
-      <w:r>
-        <w:t xml:space="preserve">nteer logs off the system. </w:t>
+        <w:ind w:right="59"/>
+      </w:pPr>
+      <w:r>
+        <w:t xml:space="preserve">A user logs into the system and selects which course they want to schedule an appointment for. The system will then display a set of tutors and available appointment times to the user. The user can filter based on tutor. The user then selects which </w:t>
+      </w:r>
+      <w:r>
+        <w:t>block</w:t>
+      </w:r>
+      <w:r>
+        <w:t xml:space="preserve"> they want to schedule and  confirms the appointment. The system will then notify the tutor that a new appointment has been made and they will then confirm it. </w:t>
       </w:r>
     </w:p>
     <w:p>
@@ -131,13 +114,7 @@
         <w:rPr>
           <w:b/>
         </w:rPr>
-        <w:t>Students</w:t>
-      </w:r>
-      <w:r>
-        <w:rPr>
-          <w:b/>
-        </w:rPr>
-        <w:t>:</w:t>
+        <w:t>Students:</w:t>
       </w:r>
       <w:r>
         <w:t xml:space="preserve"> id, name, email, </w:t>
@@ -147,9 +124,6 @@
         <w:t>isTutor</w:t>
       </w:r>
       <w:proofErr w:type="spellEnd"/>
-      <w:r>
-        <w:t>, pin</w:t>
-      </w:r>
     </w:p>
     <w:p>
       <w:pPr>
@@ -166,10 +140,7 @@
         <w:t>Ratings:</w:t>
       </w:r>
       <w:r>
-        <w:t xml:space="preserve"> id, rating, description</w:t>
-      </w:r>
-      <w:r>
-        <w:t xml:space="preserve"> </w:t>
+        <w:t xml:space="preserve"> id, rating, description </w:t>
       </w:r>
     </w:p>
     <w:p>
@@ -187,10 +158,7 @@
         <w:t xml:space="preserve">Courses: </w:t>
       </w:r>
       <w:r>
-        <w:t xml:space="preserve">course code, name </w:t>
-      </w:r>
-      <w:r>
-        <w:t xml:space="preserve"> </w:t>
+        <w:t xml:space="preserve">course code, name  </w:t>
       </w:r>
     </w:p>
     <w:p>
@@ -266,10 +234,7 @@
       </w:r>
       <w:proofErr w:type="spellEnd"/>
       <w:r>
-        <w:t xml:space="preserve"> </w:t>
-      </w:r>
-      <w:r>
-        <w:t xml:space="preserve"> </w:t>
+        <w:t xml:space="preserve">  </w:t>
       </w:r>
     </w:p>
     <w:p>
@@ -342,125 +307,29 @@
         <w:ind w:right="0"/>
       </w:pPr>
       <w:r>
-        <w:t>11/22/19</w:t>
+        <w:t>11/2</w:t>
+      </w:r>
+      <w:r>
+        <w:t>5</w:t>
+      </w:r>
+      <w:r>
+        <w:t>/19</w:t>
       </w:r>
     </w:p>
     <w:p>
       <w:pPr>
         <w:pStyle w:val="ListParagraph"/>
-        <w:spacing w:after="158" w:line="259" w:lineRule="auto"/>
+        <w:spacing w:after="0" w:line="259" w:lineRule="auto"/>
         <w:ind w:right="0" w:firstLine="0"/>
       </w:pPr>
       <w:r>
-        <w:t>webserver with tomcat(?) and LAMP backing</w:t>
-      </w:r>
-    </w:p>
-    <w:p>
-      <w:pPr>
-        <w:pStyle w:val="ListParagraph"/>
-        <w:numPr>
-          <w:ilvl w:val="0"/>
-          <w:numId w:val="5"/>
-        </w:numPr>
-        <w:spacing w:after="158" w:line="259" w:lineRule="auto"/>
-        <w:ind w:right="0"/>
-      </w:pPr>
-      <w:r>
-        <w:t>11/23/19</w:t>
-      </w:r>
-    </w:p>
-    <w:p>
-      <w:pPr>
-        <w:pStyle w:val="ListParagraph"/>
-        <w:spacing w:after="158" w:line="259" w:lineRule="auto"/>
-        <w:ind w:right="0" w:firstLine="0"/>
-      </w:pPr>
-      <w:r>
-        <w:t>tables created on the server</w:t>
-      </w:r>
-    </w:p>
-    <w:p>
-      <w:pPr>
-        <w:pStyle w:val="ListParagraph"/>
-        <w:numPr>
-          <w:ilvl w:val="0"/>
-          <w:numId w:val="5"/>
-        </w:numPr>
-        <w:spacing w:after="158" w:line="259" w:lineRule="auto"/>
-        <w:ind w:right="0"/>
-      </w:pPr>
-      <w:r>
-        <w:t>11/25/29</w:t>
-      </w:r>
-    </w:p>
-    <w:p>
-      <w:pPr>
-        <w:pStyle w:val="ListParagraph"/>
-        <w:spacing w:after="158" w:line="259" w:lineRule="auto"/>
-        <w:ind w:right="0" w:firstLine="0"/>
-      </w:pPr>
-      <w:r>
-        <w:t xml:space="preserve">form for </w:t>
-      </w:r>
-      <w:proofErr w:type="gramStart"/>
-      <w:r>
-        <w:t>tutor’s</w:t>
-      </w:r>
-      <w:proofErr w:type="gramEnd"/>
-      <w:r>
-        <w:t xml:space="preserve"> to create </w:t>
+        <w:t xml:space="preserve">Tables populated to </w:t>
       </w:r>
       <w:proofErr w:type="spellStart"/>
       <w:r>
-        <w:t>avalability</w:t>
+        <w:t>PRClab</w:t>
       </w:r>
       <w:proofErr w:type="spellEnd"/>
-    </w:p>
-    <w:p>
-      <w:pPr>
-        <w:pStyle w:val="ListParagraph"/>
-        <w:numPr>
-          <w:ilvl w:val="0"/>
-          <w:numId w:val="5"/>
-        </w:numPr>
-        <w:spacing w:after="158" w:line="259" w:lineRule="auto"/>
-        <w:ind w:right="0"/>
-      </w:pPr>
-      <w:r>
-        <w:t>11/27/19</w:t>
-      </w:r>
-    </w:p>
-    <w:p>
-      <w:pPr>
-        <w:spacing w:after="0" w:line="259" w:lineRule="auto"/>
-        <w:ind w:left="0" w:right="0" w:firstLine="0"/>
-      </w:pPr>
-    </w:p>
-    <w:p>
-      <w:pPr>
-        <w:spacing w:after="0" w:line="259" w:lineRule="auto"/>
-        <w:ind w:left="360" w:right="0" w:firstLine="0"/>
-      </w:pPr>
-      <w:r>
-        <w:t xml:space="preserve">form for students to </w:t>
-      </w:r>
-      <w:proofErr w:type="spellStart"/>
-      <w:r>
-        <w:t>scedchule</w:t>
-      </w:r>
-      <w:proofErr w:type="spellEnd"/>
-      <w:r>
-        <w:t xml:space="preserve"> appointments</w:t>
-      </w:r>
-    </w:p>
-    <w:p>
-      <w:pPr>
-        <w:spacing w:after="0" w:line="259" w:lineRule="auto"/>
-        <w:ind w:left="360" w:right="0" w:firstLine="0"/>
-      </w:pPr>
-      <w:r>
-        <w:t>rating form</w:t>
-      </w:r>
     </w:p>
     <w:p>
       <w:pPr>
@@ -473,7 +342,7 @@
         <w:ind w:right="0"/>
       </w:pPr>
       <w:r>
-        <w:t>11/29/2019</w:t>
+        <w:t>11/27/2019</w:t>
       </w:r>
     </w:p>
     <w:p>
@@ -483,7 +352,7 @@
         <w:ind w:right="0" w:firstLine="0"/>
       </w:pPr>
       <w:r>
-        <w:t>all use-cases working, create basic testing scripts to populate the DB</w:t>
+        <w:t>Python or Java Connector running on personal machines</w:t>
       </w:r>
     </w:p>
     <w:p>
@@ -497,7 +366,7 @@
         <w:ind w:right="0"/>
       </w:pPr>
       <w:r>
-        <w:t>12/2/2019</w:t>
+        <w:t>11/29/2019</w:t>
       </w:r>
     </w:p>
     <w:p>
@@ -507,7 +376,7 @@
         <w:ind w:right="0" w:firstLine="0"/>
       </w:pPr>
       <w:r>
-        <w:t>first draft final report</w:t>
+        <w:t>Text based UI for hours scheduling</w:t>
       </w:r>
     </w:p>
     <w:p>
@@ -521,7 +390,7 @@
         <w:ind w:right="0"/>
       </w:pPr>
       <w:r>
-        <w:t>12/5/2019</w:t>
+        <w:t>11/31/2019</w:t>
       </w:r>
     </w:p>
     <w:p>
@@ -531,8 +400,63 @@
         <w:ind w:right="0" w:firstLine="0"/>
       </w:pPr>
       <w:r>
-        <w:t>final report finished</w:t>
-      </w:r>
+        <w:t>Text-based UI for appointments and rating(?)</w:t>
+      </w:r>
+    </w:p>
+    <w:p>
+      <w:pPr>
+        <w:pStyle w:val="ListParagraph"/>
+        <w:numPr>
+          <w:ilvl w:val="0"/>
+          <w:numId w:val="5"/>
+        </w:numPr>
+        <w:spacing w:after="0" w:line="259" w:lineRule="auto"/>
+        <w:ind w:right="0"/>
+      </w:pPr>
+      <w:r>
+        <w:t>12/3/2019</w:t>
+      </w:r>
+    </w:p>
+    <w:p>
+      <w:pPr>
+        <w:pStyle w:val="ListParagraph"/>
+        <w:spacing w:after="0" w:line="259" w:lineRule="auto"/>
+        <w:ind w:right="0" w:firstLine="0"/>
+      </w:pPr>
+      <w:r>
+        <w:t xml:space="preserve">First Draft final </w:t>
+      </w:r>
+      <w:proofErr w:type="spellStart"/>
+      <w:r>
+        <w:t>reprot</w:t>
+      </w:r>
+      <w:proofErr w:type="spellEnd"/>
+    </w:p>
+    <w:p>
+      <w:pPr>
+        <w:pStyle w:val="ListParagraph"/>
+        <w:numPr>
+          <w:ilvl w:val="0"/>
+          <w:numId w:val="5"/>
+        </w:numPr>
+        <w:spacing w:after="0" w:line="259" w:lineRule="auto"/>
+        <w:ind w:right="0"/>
+      </w:pPr>
+      <w:r>
+        <w:t>12/5/2019</w:t>
+      </w:r>
+    </w:p>
+    <w:p>
+      <w:pPr>
+        <w:pStyle w:val="ListParagraph"/>
+        <w:spacing w:after="0" w:line="259" w:lineRule="auto"/>
+        <w:ind w:right="0" w:firstLine="0"/>
+      </w:pPr>
+      <w:r>
+        <w:t>Final draft final report</w:t>
+      </w:r>
+      <w:bookmarkStart w:id="0" w:name="_GoBack"/>
+      <w:bookmarkEnd w:id="0"/>
     </w:p>
     <w:sectPr>
       <w:pgSz w:w="12240" w:h="15840"/>

</xml_diff>

<commit_message>
more work on the text-based UI. completed queries for viewing appointments
</commit_message>
<xml_diff>
--- a/Project_Documents/status_report_1.docx
+++ b/Project_Documents/status_report_1.docx
@@ -81,13 +81,7 @@
         <w:ind w:right="59"/>
       </w:pPr>
       <w:r>
-        <w:t xml:space="preserve">A user logs into the system and selects which course they want to schedule an appointment for. The system will then display a set of tutors and available appointment times to the user. The user can filter based on tutor. The user then selects which </w:t>
-      </w:r>
-      <w:r>
-        <w:t>block</w:t>
-      </w:r>
-      <w:r>
-        <w:t xml:space="preserve"> they want to schedule and  confirms the appointment. The system will then notify the tutor that a new appointment has been made and they will then confirm it. </w:t>
+        <w:t xml:space="preserve">A user logs into the system and selects which course they want to schedule an appointment for. The system will then display a set of tutors and available appointment times to the user. The user can filter based on tutor. The user then selects which block they want to schedule and  confirms the appointment. The system will then notify the tutor that a new appointment has been made and they will then confirm it. </w:t>
       </w:r>
     </w:p>
     <w:p>
@@ -426,11 +420,9 @@
       <w:r>
         <w:t xml:space="preserve">First Draft final </w:t>
       </w:r>
-      <w:proofErr w:type="spellStart"/>
-      <w:r>
-        <w:t>reprot</w:t>
-      </w:r>
-      <w:proofErr w:type="spellEnd"/>
+      <w:r>
+        <w:t>report</w:t>
+      </w:r>
     </w:p>
     <w:p>
       <w:pPr>

</xml_diff>